<commit_message>
Added next assignment link
</commit_message>
<xml_diff>
--- a/Java_Java-01_Main.docx
+++ b/Java_Java-01_Main.docx
@@ -166,13 +166,8 @@
         <w:jc w:val="center"/>
       </w:pPr>
       <w:r>
-        <w:t xml:space="preserve">public static void </w:t>
-      </w:r>
-      <w:proofErr w:type="gramStart"/>
-      <w:r>
-        <w:t>main(</w:t>
-      </w:r>
-      <w:proofErr w:type="gramEnd"/>
+        <w:t>public static void main(</w:t>
+      </w:r>
       <w:r>
         <w:t>S</w:t>
       </w:r>
@@ -340,7 +335,6 @@
         </w:rPr>
         <w:t> </w:t>
       </w:r>
-      <w:proofErr w:type="gramStart"/>
       <w:r>
         <w:rPr>
           <w:rFonts w:ascii="Menlo" w:eastAsia="Times New Roman" w:hAnsi="Menlo" w:cs="Menlo"/>
@@ -359,7 +353,6 @@
         </w:rPr>
         <w:t>(</w:t>
       </w:r>
-      <w:proofErr w:type="gramEnd"/>
       <w:r>
         <w:rPr>
           <w:rFonts w:ascii="Menlo" w:eastAsia="Times New Roman" w:hAnsi="Menlo" w:cs="Menlo"/>
@@ -524,8 +517,6 @@
       <w:pPr>
         <w:spacing w:line="480" w:lineRule="auto"/>
       </w:pPr>
-      <w:bookmarkStart w:id="0" w:name="_GoBack"/>
-      <w:bookmarkEnd w:id="0"/>
       <w:r>
         <w:t>In this example, the line</w:t>
       </w:r>
@@ -565,15 +556,7 @@
         <w:t>double quotes</w:t>
       </w:r>
       <w:r>
-        <w:t xml:space="preserve"> (ex. </w:t>
-      </w:r>
-      <w:proofErr w:type="gramStart"/>
-      <w:r>
-        <w:t>“ ”</w:t>
-      </w:r>
-      <w:proofErr w:type="gramEnd"/>
-      <w:r>
-        <w:t xml:space="preserve">) on a new line in the </w:t>
+        <w:t xml:space="preserve"> (ex. “ ”) on a new line in the </w:t>
       </w:r>
       <w:r>
         <w:rPr>
@@ -630,15 +613,7 @@
         <w:spacing w:line="480" w:lineRule="auto"/>
       </w:pPr>
       <w:r>
-        <w:t xml:space="preserve">Create a project that prints out a phrase of your choosing from the </w:t>
-      </w:r>
-      <w:proofErr w:type="gramStart"/>
-      <w:r>
-        <w:t>Main(</w:t>
-      </w:r>
-      <w:proofErr w:type="gramEnd"/>
-      <w:r>
-        <w:t>) method.</w:t>
+        <w:t>Create a project that prints out a phrase of your choosing from the Main() method.</w:t>
       </w:r>
     </w:p>
     <w:p>
@@ -664,9 +639,19 @@
       <w:r>
         <w:t xml:space="preserve"> </w:t>
       </w:r>
+      <w:hyperlink r:id="rId7" w:history="1">
+        <w:r>
+          <w:rPr>
+            <w:rStyle w:val="Hyperlink"/>
+          </w:rPr>
+          <w:t>https://classroom.github.com/a/sJf6_tsd</w:t>
+        </w:r>
+      </w:hyperlink>
+      <w:bookmarkStart w:id="0" w:name="_GoBack"/>
+      <w:bookmarkEnd w:id="0"/>
     </w:p>
     <w:sectPr>
-      <w:headerReference w:type="default" r:id="rId7"/>
+      <w:headerReference w:type="default" r:id="rId8"/>
       <w:pgSz w:w="12240" w:h="15840"/>
       <w:pgMar w:top="1440" w:right="1440" w:bottom="1440" w:left="1440" w:header="720" w:footer="720" w:gutter="0"/>
       <w:cols w:space="720"/>
@@ -1311,6 +1296,27 @@
       <w:contextualSpacing/>
     </w:pPr>
   </w:style>
+  <w:style w:type="character" w:styleId="Hyperlink">
+    <w:name w:val="Hyperlink"/>
+    <w:basedOn w:val="DefaultParagraphFont"/>
+    <w:uiPriority w:val="99"/>
+    <w:unhideWhenUsed/>
+    <w:rsid w:val="001E4977"/>
+    <w:rPr>
+      <w:color w:val="0563C1" w:themeColor="hyperlink"/>
+      <w:u w:val="single"/>
+    </w:rPr>
+  </w:style>
+  <w:style w:type="character" w:styleId="UnresolvedMention">
+    <w:name w:val="Unresolved Mention"/>
+    <w:basedOn w:val="DefaultParagraphFont"/>
+    <w:uiPriority w:val="99"/>
+    <w:rsid w:val="001E4977"/>
+    <w:rPr>
+      <w:color w:val="605E5C"/>
+      <w:shd w:val="clear" w:color="auto" w:fill="E1DFDD"/>
+    </w:rPr>
+  </w:style>
 </w:styles>
 </file>
 

</xml_diff>